<commit_message>
key risk part 1
</commit_message>
<xml_diff>
--- a/Milestone Three/M3 Rev2.2.docx
+++ b/Milestone Three/M3 Rev2.2.docx
@@ -1926,23 +1926,7 @@
           <w:sz w:val="28"/>
           <w:szCs w:val="28"/>
         </w:rPr>
-        <w:t xml:space="preserve">The user/visitor has a movie in mind, using the movie search they are re-directed to a page showing the user/visitor that specific movie entity. </w:t>
-      </w:r>
-      <w:proofErr w:type="spellStart"/>
-      <w:r>
-        <w:rPr>
-          <w:sz w:val="28"/>
-          <w:szCs w:val="28"/>
-        </w:rPr>
-        <w:t>The</w:t>
-      </w:r>
-      <w:proofErr w:type="spellEnd"/>
-      <w:r>
-        <w:rPr>
-          <w:sz w:val="28"/>
-          <w:szCs w:val="28"/>
-        </w:rPr>
-        <w:t xml:space="preserve"> are also exposed to store link(s). If they are a </w:t>
+        <w:t xml:space="preserve">The user/visitor has a movie in mind, using the movie search they are re-directed to a page showing the user/visitor that specific movie entity. The are also exposed to store link(s). If they are a </w:t>
       </w:r>
       <w:r>
         <w:rPr>
@@ -3432,15 +3416,260 @@
           <w:szCs w:val="32"/>
         </w:rPr>
       </w:pPr>
-      <w:r>
+    </w:p>
+    <w:p>
+      <w:pPr>
+        <w:jc w:val="center"/>
         <w:rPr>
           <w:b/>
           <w:bCs/>
           <w:sz w:val="32"/>
           <w:szCs w:val="32"/>
         </w:rPr>
-        <w:t>IDENTIFY ACTUAL KEY RISKS FOR PROJECT</w:t>
-      </w:r>
+      </w:pPr>
+      <w:r>
+        <w:rPr>
+          <w:b/>
+          <w:bCs/>
+          <w:sz w:val="32"/>
+          <w:szCs w:val="32"/>
+        </w:rPr>
+        <w:lastRenderedPageBreak/>
+        <w:t>ACTUAL KEY RISKS FOR PROJECT</w:t>
+      </w:r>
+    </w:p>
+    <w:p>
+      <w:pPr>
+        <w:pStyle w:val="BodyText"/>
+        <w:numPr>
+          <w:ilvl w:val="0"/>
+          <w:numId w:val="9"/>
+        </w:numPr>
+        <w:rPr>
+          <w:lang w:val="en-GB"/>
+        </w:rPr>
+      </w:pPr>
+      <w:r>
+        <w:rPr>
+          <w:lang w:val="en-GB"/>
+        </w:rPr>
+        <w:t>S</w:t>
+      </w:r>
+      <w:r>
+        <w:rPr>
+          <w:lang w:val="en-GB"/>
+        </w:rPr>
+        <w:t>kills risks (do you have the right skills)</w:t>
+      </w:r>
+    </w:p>
+    <w:p>
+      <w:pPr>
+        <w:pStyle w:val="BodyText"/>
+        <w:ind w:left="720"/>
+        <w:rPr>
+          <w:lang w:val="en-GB"/>
+        </w:rPr>
+      </w:pPr>
+    </w:p>
+    <w:p>
+      <w:pPr>
+        <w:pStyle w:val="BodyText"/>
+        <w:numPr>
+          <w:ilvl w:val="0"/>
+          <w:numId w:val="9"/>
+        </w:numPr>
+        <w:rPr>
+          <w:lang w:val="en-GB"/>
+        </w:rPr>
+      </w:pPr>
+      <w:r>
+        <w:rPr>
+          <w:lang w:val="en-GB"/>
+        </w:rPr>
+        <w:t>S</w:t>
+      </w:r>
+      <w:r>
+        <w:rPr>
+          <w:lang w:val="en-GB"/>
+        </w:rPr>
+        <w:t xml:space="preserve">chedule risks (can you make it given what you committed and the resources), </w:t>
+      </w:r>
+      <w:r>
+        <w:rPr>
+          <w:lang w:val="en-GB"/>
+        </w:rPr>
+        <w:t xml:space="preserve"> </w:t>
+      </w:r>
+    </w:p>
+    <w:p>
+      <w:pPr>
+        <w:pStyle w:val="BodyText"/>
+        <w:ind w:left="720"/>
+        <w:rPr>
+          <w:lang w:val="en-GB"/>
+        </w:rPr>
+      </w:pPr>
+      <w:r>
+        <w:rPr>
+          <w:lang w:val="en-GB"/>
+        </w:rPr>
+        <w:t xml:space="preserve">Setting up a time for us to get together has been the challenging part, as we all have full time jobs and different shifts as well as other classes and responsibilities. </w:t>
+      </w:r>
+      <w:proofErr w:type="spellStart"/>
+      <w:r>
+        <w:rPr>
+          <w:lang w:val="en-GB"/>
+        </w:rPr>
+        <w:t>Whatsapp</w:t>
+      </w:r>
+      <w:proofErr w:type="spellEnd"/>
+      <w:r>
+        <w:rPr>
+          <w:lang w:val="en-GB"/>
+        </w:rPr>
+        <w:t xml:space="preserve"> has been a great tool for us to communicate. We have set up times for each of us to work on the project as well as the work that needs to be done.  </w:t>
+      </w:r>
+    </w:p>
+    <w:p>
+      <w:pPr>
+        <w:pStyle w:val="BodyText"/>
+        <w:numPr>
+          <w:ilvl w:val="0"/>
+          <w:numId w:val="9"/>
+        </w:numPr>
+        <w:rPr>
+          <w:lang w:val="en-GB"/>
+        </w:rPr>
+      </w:pPr>
+      <w:r>
+        <w:rPr>
+          <w:lang w:val="en-GB"/>
+        </w:rPr>
+        <w:t>T</w:t>
+      </w:r>
+      <w:r>
+        <w:rPr>
+          <w:lang w:val="en-GB"/>
+        </w:rPr>
+        <w:t xml:space="preserve">echnical risks (any technical unknowns to solve), </w:t>
+      </w:r>
+    </w:p>
+    <w:p>
+      <w:pPr>
+        <w:pStyle w:val="BodyText"/>
+        <w:numPr>
+          <w:ilvl w:val="0"/>
+          <w:numId w:val="9"/>
+        </w:numPr>
+        <w:rPr>
+          <w:lang w:val="en-GB"/>
+        </w:rPr>
+      </w:pPr>
+      <w:r>
+        <w:rPr>
+          <w:lang w:val="en-GB"/>
+        </w:rPr>
+        <w:t>Teamwork conflicts</w:t>
+      </w:r>
+    </w:p>
+    <w:p>
+      <w:pPr>
+        <w:pStyle w:val="BodyText"/>
+        <w:ind w:left="720"/>
+        <w:rPr>
+          <w:lang w:val="en-GB"/>
+        </w:rPr>
+      </w:pPr>
+      <w:r>
+        <w:rPr>
+          <w:lang w:val="en-GB"/>
+        </w:rPr>
+        <w:t xml:space="preserve">As many teams we have disagreements regarding the final product. </w:t>
+      </w:r>
+    </w:p>
+    <w:p>
+      <w:pPr>
+        <w:pStyle w:val="BodyText"/>
+        <w:ind w:left="720"/>
+        <w:rPr>
+          <w:lang w:val="en-GB"/>
+        </w:rPr>
+      </w:pPr>
+      <w:r>
+        <w:rPr>
+          <w:lang w:val="en-GB"/>
+        </w:rPr>
+        <w:t xml:space="preserve"> </w:t>
+      </w:r>
+    </w:p>
+    <w:p>
+      <w:pPr>
+        <w:pStyle w:val="BodyText"/>
+        <w:numPr>
+          <w:ilvl w:val="0"/>
+          <w:numId w:val="9"/>
+        </w:numPr>
+        <w:rPr>
+          <w:lang w:val="en-GB"/>
+        </w:rPr>
+      </w:pPr>
+      <w:r>
+        <w:rPr>
+          <w:lang w:val="en-GB"/>
+        </w:rPr>
+        <w:t>L</w:t>
+      </w:r>
+      <w:r>
+        <w:rPr>
+          <w:lang w:val="en-GB"/>
+        </w:rPr>
+        <w:t xml:space="preserve">egal/content risks (can you obtain content/SW you need legally with proper licensing, copyright). </w:t>
+      </w:r>
+    </w:p>
+    <w:p>
+      <w:pPr>
+        <w:pStyle w:val="BodyText"/>
+        <w:ind w:left="720"/>
+        <w:rPr>
+          <w:lang w:val="en-GB"/>
+        </w:rPr>
+      </w:pPr>
+      <w:r>
+        <w:rPr>
+          <w:lang w:val="en-GB"/>
+        </w:rPr>
+        <w:t xml:space="preserve">We have </w:t>
+      </w:r>
+      <w:proofErr w:type="gramStart"/>
+      <w:r>
+        <w:rPr>
+          <w:lang w:val="en-GB"/>
+        </w:rPr>
+        <w:t>looked into</w:t>
+      </w:r>
+      <w:proofErr w:type="gramEnd"/>
+      <w:r>
+        <w:rPr>
+          <w:lang w:val="en-GB"/>
+        </w:rPr>
+        <w:t xml:space="preserve"> the options to avoid copyright problems. As our website will show the user movies and where to watch, we will have to make sure to </w:t>
+      </w:r>
+      <w:r>
+        <w:rPr>
+          <w:lang w:val="en-GB"/>
+        </w:rPr>
+        <w:t xml:space="preserve">give credits to the companies who created the movie as well as the website where the user will be able watch it. </w:t>
+      </w:r>
+    </w:p>
+    <w:p>
+      <w:pPr>
+        <w:rPr>
+          <w:b/>
+          <w:bCs/>
+          <w:sz w:val="32"/>
+          <w:szCs w:val="32"/>
+        </w:rPr>
+      </w:pPr>
     </w:p>
     <w:p>
       <w:pPr>
@@ -3869,6 +4098,119 @@
     </w:lvl>
   </w:abstractNum>
   <w:abstractNum w:abstractNumId="3" w15:restartNumberingAfterBreak="0">
+    <w:nsid w:val="3F154524"/>
+    <w:multiLevelType w:val="hybridMultilevel"/>
+    <w:tmpl w:val="70BE8CE0"/>
+    <w:lvl w:ilvl="0" w:tplc="04090011">
+      <w:start w:val="1"/>
+      <w:numFmt w:val="decimal"/>
+      <w:lvlText w:val="%1)"/>
+      <w:lvlJc w:val="left"/>
+      <w:pPr>
+        <w:ind w:left="720" w:hanging="360"/>
+      </w:pPr>
+      <w:rPr>
+        <w:rFonts w:hint="default"/>
+      </w:rPr>
+    </w:lvl>
+    <w:lvl w:ilvl="1" w:tplc="04090003" w:tentative="1">
+      <w:start w:val="1"/>
+      <w:numFmt w:val="bullet"/>
+      <w:lvlText w:val="o"/>
+      <w:lvlJc w:val="left"/>
+      <w:pPr>
+        <w:ind w:left="1440" w:hanging="360"/>
+      </w:pPr>
+      <w:rPr>
+        <w:rFonts w:ascii="Courier New" w:hAnsi="Courier New" w:cs="Courier New" w:hint="default"/>
+      </w:rPr>
+    </w:lvl>
+    <w:lvl w:ilvl="2" w:tplc="04090005" w:tentative="1">
+      <w:start w:val="1"/>
+      <w:numFmt w:val="bullet"/>
+      <w:lvlText w:val=""/>
+      <w:lvlJc w:val="left"/>
+      <w:pPr>
+        <w:ind w:left="2160" w:hanging="360"/>
+      </w:pPr>
+      <w:rPr>
+        <w:rFonts w:ascii="Wingdings" w:hAnsi="Wingdings" w:hint="default"/>
+      </w:rPr>
+    </w:lvl>
+    <w:lvl w:ilvl="3" w:tplc="04090001" w:tentative="1">
+      <w:start w:val="1"/>
+      <w:numFmt w:val="bullet"/>
+      <w:lvlText w:val=""/>
+      <w:lvlJc w:val="left"/>
+      <w:pPr>
+        <w:ind w:left="2880" w:hanging="360"/>
+      </w:pPr>
+      <w:rPr>
+        <w:rFonts w:ascii="Symbol" w:hAnsi="Symbol" w:hint="default"/>
+      </w:rPr>
+    </w:lvl>
+    <w:lvl w:ilvl="4" w:tplc="04090003" w:tentative="1">
+      <w:start w:val="1"/>
+      <w:numFmt w:val="bullet"/>
+      <w:lvlText w:val="o"/>
+      <w:lvlJc w:val="left"/>
+      <w:pPr>
+        <w:ind w:left="3600" w:hanging="360"/>
+      </w:pPr>
+      <w:rPr>
+        <w:rFonts w:ascii="Courier New" w:hAnsi="Courier New" w:cs="Courier New" w:hint="default"/>
+      </w:rPr>
+    </w:lvl>
+    <w:lvl w:ilvl="5" w:tplc="04090005" w:tentative="1">
+      <w:start w:val="1"/>
+      <w:numFmt w:val="bullet"/>
+      <w:lvlText w:val=""/>
+      <w:lvlJc w:val="left"/>
+      <w:pPr>
+        <w:ind w:left="4320" w:hanging="360"/>
+      </w:pPr>
+      <w:rPr>
+        <w:rFonts w:ascii="Wingdings" w:hAnsi="Wingdings" w:hint="default"/>
+      </w:rPr>
+    </w:lvl>
+    <w:lvl w:ilvl="6" w:tplc="04090001" w:tentative="1">
+      <w:start w:val="1"/>
+      <w:numFmt w:val="bullet"/>
+      <w:lvlText w:val=""/>
+      <w:lvlJc w:val="left"/>
+      <w:pPr>
+        <w:ind w:left="5040" w:hanging="360"/>
+      </w:pPr>
+      <w:rPr>
+        <w:rFonts w:ascii="Symbol" w:hAnsi="Symbol" w:hint="default"/>
+      </w:rPr>
+    </w:lvl>
+    <w:lvl w:ilvl="7" w:tplc="04090003" w:tentative="1">
+      <w:start w:val="1"/>
+      <w:numFmt w:val="bullet"/>
+      <w:lvlText w:val="o"/>
+      <w:lvlJc w:val="left"/>
+      <w:pPr>
+        <w:ind w:left="5760" w:hanging="360"/>
+      </w:pPr>
+      <w:rPr>
+        <w:rFonts w:ascii="Courier New" w:hAnsi="Courier New" w:cs="Courier New" w:hint="default"/>
+      </w:rPr>
+    </w:lvl>
+    <w:lvl w:ilvl="8" w:tplc="04090005" w:tentative="1">
+      <w:start w:val="1"/>
+      <w:numFmt w:val="bullet"/>
+      <w:lvlText w:val=""/>
+      <w:lvlJc w:val="left"/>
+      <w:pPr>
+        <w:ind w:left="6480" w:hanging="360"/>
+      </w:pPr>
+      <w:rPr>
+        <w:rFonts w:ascii="Wingdings" w:hAnsi="Wingdings" w:hint="default"/>
+      </w:rPr>
+    </w:lvl>
+  </w:abstractNum>
+  <w:abstractNum w:abstractNumId="4" w15:restartNumberingAfterBreak="0">
     <w:nsid w:val="44273FC8"/>
     <w:multiLevelType w:val="multilevel"/>
     <w:tmpl w:val="C116E71A"/>
@@ -3989,7 +4331,7 @@
       </w:rPr>
     </w:lvl>
   </w:abstractNum>
-  <w:abstractNum w:abstractNumId="4" w15:restartNumberingAfterBreak="0">
+  <w:abstractNum w:abstractNumId="5" w15:restartNumberingAfterBreak="0">
     <w:nsid w:val="47E72AC3"/>
     <w:multiLevelType w:val="hybridMultilevel"/>
     <w:tmpl w:val="268AFBB8"/>
@@ -4078,7 +4420,7 @@
       </w:pPr>
     </w:lvl>
   </w:abstractNum>
-  <w:abstractNum w:abstractNumId="5" w15:restartNumberingAfterBreak="0">
+  <w:abstractNum w:abstractNumId="6" w15:restartNumberingAfterBreak="0">
     <w:nsid w:val="52664F33"/>
     <w:multiLevelType w:val="hybridMultilevel"/>
     <w:tmpl w:val="152A4DCE"/>
@@ -4190,7 +4532,7 @@
       </w:rPr>
     </w:lvl>
   </w:abstractNum>
-  <w:abstractNum w:abstractNumId="6" w15:restartNumberingAfterBreak="0">
+  <w:abstractNum w:abstractNumId="7" w15:restartNumberingAfterBreak="0">
     <w:nsid w:val="5FC13877"/>
     <w:multiLevelType w:val="hybridMultilevel"/>
     <w:tmpl w:val="19366EFA"/>
@@ -4279,7 +4621,7 @@
       </w:pPr>
     </w:lvl>
   </w:abstractNum>
-  <w:abstractNum w:abstractNumId="7" w15:restartNumberingAfterBreak="0">
+  <w:abstractNum w:abstractNumId="8" w15:restartNumberingAfterBreak="0">
     <w:nsid w:val="79F6333A"/>
     <w:multiLevelType w:val="hybridMultilevel"/>
     <w:tmpl w:val="179C422A"/>
@@ -4393,16 +4735,16 @@
     </w:lvl>
   </w:abstractNum>
   <w:num w:numId="1">
-    <w:abstractNumId w:val="3"/>
+    <w:abstractNumId w:val="4"/>
   </w:num>
   <w:num w:numId="2">
-    <w:abstractNumId w:val="4"/>
+    <w:abstractNumId w:val="5"/>
   </w:num>
   <w:num w:numId="3">
-    <w:abstractNumId w:val="6"/>
+    <w:abstractNumId w:val="7"/>
   </w:num>
   <w:num w:numId="4">
-    <w:abstractNumId w:val="7"/>
+    <w:abstractNumId w:val="8"/>
   </w:num>
   <w:num w:numId="5">
     <w:abstractNumId w:val="0"/>
@@ -4411,19 +4753,13 @@
     <w:abstractNumId w:val="2"/>
   </w:num>
   <w:num w:numId="7">
-    <w:abstractNumId w:val="5"/>
+    <w:abstractNumId w:val="6"/>
   </w:num>
   <w:num w:numId="8">
     <w:abstractNumId w:val="1"/>
-    <w:lvlOverride w:ilvl="0"/>
-    <w:lvlOverride w:ilvl="1"/>
-    <w:lvlOverride w:ilvl="2"/>
-    <w:lvlOverride w:ilvl="3"/>
-    <w:lvlOverride w:ilvl="4"/>
-    <w:lvlOverride w:ilvl="5"/>
-    <w:lvlOverride w:ilvl="6"/>
-    <w:lvlOverride w:ilvl="7"/>
-    <w:lvlOverride w:ilvl="8"/>
+  </w:num>
+  <w:num w:numId="9">
+    <w:abstractNumId w:val="3"/>
   </w:num>
 </w:numbering>
 </file>
@@ -4512,7 +4848,7 @@
     <w:lsdException w:name="Closing" w:semiHidden="1" w:unhideWhenUsed="1"/>
     <w:lsdException w:name="Signature" w:semiHidden="1" w:unhideWhenUsed="1"/>
     <w:lsdException w:name="Default Paragraph Font" w:semiHidden="1" w:uiPriority="1" w:unhideWhenUsed="1"/>
-    <w:lsdException w:name="Body Text" w:semiHidden="1" w:unhideWhenUsed="1"/>
+    <w:lsdException w:name="Body Text" w:semiHidden="1" w:unhideWhenUsed="1" w:qFormat="1"/>
     <w:lsdException w:name="Body Text Indent" w:semiHidden="1" w:unhideWhenUsed="1"/>
     <w:lsdException w:name="List Continue" w:semiHidden="1" w:unhideWhenUsed="1"/>
     <w:lsdException w:name="List Continue 2" w:semiHidden="1" w:unhideWhenUsed="1"/>
@@ -4969,6 +5305,38 @@
       <w:shd w:val="clear" w:color="auto" w:fill="E1DFDD"/>
     </w:rPr>
   </w:style>
+  <w:style w:type="paragraph" w:styleId="BodyText">
+    <w:name w:val="Body Text"/>
+    <w:basedOn w:val="Normal"/>
+    <w:link w:val="BodyTextChar"/>
+    <w:uiPriority w:val="99"/>
+    <w:unhideWhenUsed/>
+    <w:qFormat/>
+    <w:rsid w:val="00C470C9"/>
+    <w:pPr>
+      <w:spacing w:before="120" w:after="120" w:line="240" w:lineRule="auto"/>
+      <w:jc w:val="both"/>
+    </w:pPr>
+    <w:rPr>
+      <w:rFonts w:eastAsiaTheme="minorEastAsia"/>
+      <w:sz w:val="24"/>
+      <w:szCs w:val="24"/>
+      <w:lang w:eastAsia="ja-JP"/>
+    </w:rPr>
+  </w:style>
+  <w:style w:type="character" w:customStyle="1" w:styleId="BodyTextChar">
+    <w:name w:val="Body Text Char"/>
+    <w:basedOn w:val="DefaultParagraphFont"/>
+    <w:link w:val="BodyText"/>
+    <w:uiPriority w:val="99"/>
+    <w:rsid w:val="00C470C9"/>
+    <w:rPr>
+      <w:rFonts w:eastAsiaTheme="minorEastAsia"/>
+      <w:sz w:val="24"/>
+      <w:szCs w:val="24"/>
+      <w:lang w:eastAsia="ja-JP"/>
+    </w:rPr>
+  </w:style>
 </w:styles>
 </file>
 

</xml_diff>